<commit_message>
Add section collected data
</commit_message>
<xml_diff>
--- a/doc/sketch.docx
+++ b/doc/sketch.docx
@@ -1,6 +1,6 @@
 
 <file path=word/document.xml><?xml version="1.0" encoding="utf-8"?>
-<w:document xmlns:o="urn:schemas-microsoft-com:office:office" xmlns:r="http://schemas.openxmlformats.org/officeDocument/2006/relationships" xmlns:v="urn:schemas-microsoft-com:vml" xmlns:w="http://schemas.openxmlformats.org/wordprocessingml/2006/main" xmlns:w10="urn:schemas-microsoft-com:office:word" xmlns:wp="http://schemas.openxmlformats.org/drawingml/2006/wordprocessingDrawing" xmlns:wps="http://schemas.microsoft.com/office/word/2010/wordprocessingShape" xmlns:wpg="http://schemas.microsoft.com/office/word/2010/wordprocessingGroup" xmlns:mc="http://schemas.openxmlformats.org/markup-compatibility/2006" xmlns:wp14="http://schemas.microsoft.com/office/word/2010/wordprocessingDrawing" xmlns:w14="http://schemas.microsoft.com/office/word/2010/wordml" mc:Ignorable="w14 wp14">
+<w:document xmlns:o="urn:schemas-microsoft-com:office:office" xmlns:r="http://schemas.openxmlformats.org/officeDocument/2006/relationships" xmlns:v="urn:schemas-microsoft-com:vml" xmlns:w="http://schemas.openxmlformats.org/wordprocessingml/2006/main" xmlns:w10="urn:schemas-microsoft-com:office:word" xmlns:wp="http://schemas.openxmlformats.org/drawingml/2006/wordprocessingDrawing" xmlns:wps="http://schemas.microsoft.com/office/word/2010/wordprocessingShape" xmlns:wpg="http://schemas.microsoft.com/office/word/2010/wordprocessingGroup" xmlns:mc="http://schemas.openxmlformats.org/markup-compatibility/2006" xmlns:wp14="http://schemas.microsoft.com/office/word/2010/wordprocessingDrawing" xmlns:w14="http://schemas.microsoft.com/office/word/2010/wordml" xmlns:w15="http://schemas.microsoft.com/office/word/2012/wordml" mc:Ignorable="w14 wp14 w15">
   <w:body>
     <w:p>
       <w:pPr>
@@ -37,7 +37,7 @@
         <mc:AlternateContent>
           <mc:Choice Requires="wps">
             <w:drawing>
-              <wp:anchor behindDoc="0" distT="17780" distB="17780" distL="17780" distR="17780" simplePos="0" locked="0" layoutInCell="0" allowOverlap="1" relativeHeight="2">
+              <wp:anchor behindDoc="0" distT="0" distB="0" distL="0" distR="0" simplePos="0" locked="0" layoutInCell="0" allowOverlap="1" relativeHeight="2">
                 <wp:simplePos x="0" y="0"/>
                 <wp:positionH relativeFrom="column">
                   <wp:posOffset>6985</wp:posOffset>
@@ -45,8 +45,8 @@
                 <wp:positionV relativeFrom="paragraph">
                   <wp:posOffset>106680</wp:posOffset>
                 </wp:positionV>
-                <wp:extent cx="6129020" cy="1270"/>
-                <wp:effectExtent l="0" t="0" r="0" b="0"/>
+                <wp:extent cx="6129020" cy="635"/>
+                <wp:effectExtent l="18415" t="18415" r="18415" b="18415"/>
                 <wp:wrapNone/>
                 <wp:docPr id="1" name="Line 3"/>
                 <a:graphic xmlns:a="http://schemas.openxmlformats.org/drawingml/2006/main">
@@ -56,7 +56,7 @@
                       <wps:spPr>
                         <a:xfrm>
                           <a:off x="0" y="0"/>
-                          <a:ext cx="6128280" cy="720"/>
+                          <a:ext cx="6129000" cy="720"/>
                         </a:xfrm>
                         <a:prstGeom prst="line">
                           <a:avLst/>
@@ -83,7 +83,7 @@
           </mc:Choice>
           <mc:Fallback>
             <w:pict>
-              <v:line id="shape_0" from="0.55pt,8.4pt" to="483.05pt,8.4pt" ID="Line 3" stroked="t" o:allowincell="f" style="position:absolute">
+              <v:line id="shape_0" from="0.55pt,8.4pt" to="483.1pt,8.4pt" ID="Line 3" stroked="t" o:allowincell="f" style="position:absolute">
                 <v:stroke color="#3465a4" weight="36360" joinstyle="round" endcap="flat"/>
                 <v:fill o:detectmouseclick="t" on="false"/>
                 <w10:wrap type="none"/>
@@ -1561,7 +1561,14 @@
           <w:b/>
           <w:bCs/>
         </w:rPr>
-        <w:t>Contextualização</w:t>
+        <w:t xml:space="preserve">Contextualização </w:t>
+      </w:r>
+      <w:r>
+        <w:rPr>
+          <w:b/>
+          <w:bCs/>
+        </w:rPr>
+        <w:t>I</w:t>
       </w:r>
     </w:p>
     <w:p>
@@ -1767,56 +1774,7 @@
           <w:sz w:val="24"/>
           <w:szCs w:val="24"/>
         </w:rPr>
-        <w:t xml:space="preserve">. De acordo com levantamento feito pelo Projeto MapBiomas¹, entre 1985 e 2020, o Brasil teve quase 20% do seu território queimado, sendo que um pouco mais da métade do espaço afetado foi de vegetação nativa, principalmente em estados do </w:t>
-      </w:r>
-      <w:r>
-        <w:rPr>
-          <w:sz w:val="24"/>
-          <w:szCs w:val="24"/>
-        </w:rPr>
-        <w:t>C</w:t>
-      </w:r>
-      <w:r>
-        <w:rPr>
-          <w:sz w:val="24"/>
-          <w:szCs w:val="24"/>
-        </w:rPr>
-        <w:t>entro-</w:t>
-      </w:r>
-      <w:r>
-        <w:rPr>
-          <w:sz w:val="24"/>
-          <w:szCs w:val="24"/>
-        </w:rPr>
-        <w:t>O</w:t>
-      </w:r>
-      <w:r>
-        <w:rPr>
-          <w:sz w:val="24"/>
-          <w:szCs w:val="24"/>
-        </w:rPr>
-        <w:t xml:space="preserve">este e </w:t>
-      </w:r>
-      <w:r>
-        <w:rPr>
-          <w:sz w:val="24"/>
-          <w:szCs w:val="24"/>
-        </w:rPr>
-        <w:t>N</w:t>
-      </w:r>
-      <w:r>
-        <w:rPr>
-          <w:sz w:val="24"/>
-          <w:szCs w:val="24"/>
-        </w:rPr>
-        <w:t>orte do País (</w:t>
-      </w:r>
-      <w:r>
-        <w:rPr>
-          <w:sz w:val="24"/>
-          <w:szCs w:val="24"/>
-        </w:rPr>
-        <w:t>Neumam</w:t>
+        <w:t>. De acordo com levantamento feito pelo Projeto MapBiomas¹, entre 1985 e 2020, o Brasil teve quase 20% do seu território queimado, sendo que um pouco mais da métade do espaço afetado foi de vegetação nativa, principalmente em estados do Centro-Oeste e Norte do País (Neumam</w:t>
       </w:r>
       <w:r>
         <w:rPr>
@@ -1837,7 +1795,276 @@
           <w:effect w:val="none"/>
           <w:lang w:val="pt-BR" w:eastAsia="zh-CN" w:bidi="hi-IN"/>
         </w:rPr>
-        <w:t xml:space="preserve">, </w:t>
+        <w:t>, CNN BRASIL, 2020)</w:t>
+      </w:r>
+      <w:r>
+        <w:rPr>
+          <w:sz w:val="24"/>
+          <w:szCs w:val="24"/>
+        </w:rPr>
+        <w:t xml:space="preserve">. </w:t>
+      </w:r>
+    </w:p>
+    <w:p>
+      <w:pPr>
+        <w:pStyle w:val="Normal"/>
+        <w:numPr>
+          <w:ilvl w:val="0"/>
+          <w:numId w:val="0"/>
+        </w:numPr>
+        <w:bidi w:val="0"/>
+        <w:ind w:left="1080" w:hanging="0"/>
+        <w:jc w:val="both"/>
+        <w:rPr>
+          <w:sz w:val="24"/>
+          <w:szCs w:val="24"/>
+        </w:rPr>
+      </w:pPr>
+      <w:r>
+        <w:rPr>
+          <w:sz w:val="24"/>
+          <w:szCs w:val="24"/>
+        </w:rPr>
+      </w:r>
+    </w:p>
+    <w:p>
+      <w:pPr>
+        <w:pStyle w:val="Normal"/>
+        <w:numPr>
+          <w:ilvl w:val="0"/>
+          <w:numId w:val="0"/>
+        </w:numPr>
+        <w:bidi w:val="0"/>
+        <w:ind w:left="1080" w:hanging="0"/>
+        <w:jc w:val="both"/>
+        <w:rPr>
+          <w:sz w:val="24"/>
+          <w:szCs w:val="24"/>
+        </w:rPr>
+      </w:pPr>
+      <w:r>
+        <w:rPr>
+          <w:sz w:val="24"/>
+          <w:szCs w:val="24"/>
+        </w:rPr>
+        <w:t xml:space="preserve">São tantos os motivos responsáveis pela queimadas, contudo eles são classificados em dois tipos: naturais e artificial (causado pelo homem). Apesar de eventos da natureza – descarga elétrica por exemplo – iniciarem um incêndio, as atos humanos ligados à monetização da floresta associado o </w:t>
+      </w:r>
+      <w:r>
+        <w:rPr>
+          <w:rFonts w:eastAsia="Noto Serif CJK SC" w:cs="Lohit Devanagari"/>
+          <w:b w:val="false"/>
+          <w:i/>
+          <w:iCs/>
+          <w:caps w:val="false"/>
+          <w:smallCaps w:val="false"/>
+          <w:color w:val="auto"/>
+          <w:spacing w:val="0"/>
+          <w:kern w:val="2"/>
+          <w:sz w:val="24"/>
+          <w:szCs w:val="24"/>
+          <w:lang w:val="pt-BR" w:eastAsia="zh-CN" w:bidi="hi-IN"/>
+        </w:rPr>
+        <w:t>agrobusiness</w:t>
+      </w:r>
+      <w:r>
+        <w:rPr>
+          <w:sz w:val="24"/>
+          <w:szCs w:val="24"/>
+        </w:rPr>
+        <w:t xml:space="preserve"> são os principais resposáveis pela grande maioria das queimadas. Ao tratar sobre a ação antrópica no meio ambiente, Barbosa </w:t>
+      </w:r>
+      <w:r>
+        <w:rPr>
+          <w:rFonts w:eastAsia="Noto Serif CJK SC" w:cs="Lohit Devanagari"/>
+          <w:color w:val="auto"/>
+          <w:kern w:val="2"/>
+          <w:sz w:val="24"/>
+          <w:szCs w:val="24"/>
+          <w:lang w:val="pt-BR" w:eastAsia="zh-CN" w:bidi="hi-IN"/>
+        </w:rPr>
+        <w:t>(BRASIL DE FATO, 2020) afirma que “</w:t>
+      </w:r>
+      <w:r>
+        <w:rPr>
+          <w:rFonts w:eastAsia="Noto Serif CJK SC" w:cs="Lohit Devanagari"/>
+          <w:b w:val="false"/>
+          <w:i w:val="false"/>
+          <w:caps w:val="false"/>
+          <w:smallCaps w:val="false"/>
+          <w:color w:val="auto"/>
+          <w:spacing w:val="0"/>
+          <w:kern w:val="2"/>
+          <w:sz w:val="24"/>
+          <w:szCs w:val="24"/>
+          <w:lang w:val="pt-BR" w:eastAsia="zh-CN" w:bidi="hi-IN"/>
+        </w:rPr>
+        <w:t>Em geral, esse ato ilegal responde a uma dessas três intenções: renovação de pasto; para desmatamento; ou para terminar de desmatar”.</w:t>
+      </w:r>
+    </w:p>
+    <w:p>
+      <w:pPr>
+        <w:pStyle w:val="Normal"/>
+        <w:numPr>
+          <w:ilvl w:val="0"/>
+          <w:numId w:val="0"/>
+        </w:numPr>
+        <w:bidi w:val="0"/>
+        <w:ind w:left="1080" w:hanging="0"/>
+        <w:jc w:val="both"/>
+        <w:rPr>
+          <w:sz w:val="24"/>
+          <w:szCs w:val="24"/>
+        </w:rPr>
+      </w:pPr>
+      <w:r>
+        <w:rPr>
+          <w:sz w:val="24"/>
+          <w:szCs w:val="24"/>
+        </w:rPr>
+      </w:r>
+    </w:p>
+    <w:p>
+      <w:pPr>
+        <w:pStyle w:val="Normal"/>
+        <w:numPr>
+          <w:ilvl w:val="0"/>
+          <w:numId w:val="0"/>
+        </w:numPr>
+        <w:bidi w:val="0"/>
+        <w:ind w:left="1080" w:hanging="0"/>
+        <w:jc w:val="both"/>
+        <w:rPr>
+          <w:sz w:val="24"/>
+          <w:szCs w:val="24"/>
+        </w:rPr>
+      </w:pPr>
+      <w:r>
+        <w:rPr>
+          <w:sz w:val="24"/>
+          <w:szCs w:val="24"/>
+        </w:rPr>
+        <w:t xml:space="preserve">Diante do desafio, iniciativas como o Sistema Nacional de Prevenção e Combate aos Incêndios Floretais - PrevFogo² e o Programa Queimadas do Instituto Nacional de Pesquisas Espaciais (Inpe)³ surgiram para realizar detecção diária, quase imediata de focos de incêndios em imagens de satélites e combater a queima das florestais em todo o território nacional. Tais projetos trazem consigo pesquisas, </w:t>
+      </w:r>
+      <w:r>
+        <w:rPr>
+          <w:rFonts w:eastAsia="Noto Serif CJK SC" w:cs="Lohit Devanagari"/>
+          <w:b w:val="false"/>
+          <w:i w:val="false"/>
+          <w:caps w:val="false"/>
+          <w:smallCaps w:val="false"/>
+          <w:color w:val="auto"/>
+          <w:spacing w:val="0"/>
+          <w:kern w:val="2"/>
+          <w:sz w:val="24"/>
+          <w:szCs w:val="24"/>
+          <w:lang w:val="pt-BR" w:eastAsia="zh-CN" w:bidi="hi-IN"/>
+        </w:rPr>
+        <w:t>artefatos</w:t>
+      </w:r>
+      <w:r>
+        <w:rPr>
+          <w:sz w:val="24"/>
+          <w:szCs w:val="24"/>
+        </w:rPr>
+        <w:t xml:space="preserve">, desenvolvimento e inovação tecnológica para coletar, processar, disponibilizar e prever riscos de fogo.      </w:t>
+      </w:r>
+    </w:p>
+    <w:p>
+      <w:pPr>
+        <w:pStyle w:val="Normal"/>
+        <w:numPr>
+          <w:ilvl w:val="0"/>
+          <w:numId w:val="0"/>
+        </w:numPr>
+        <w:bidi w:val="0"/>
+        <w:ind w:left="1080" w:hanging="0"/>
+        <w:jc w:val="both"/>
+        <w:rPr>
+          <w:sz w:val="24"/>
+          <w:szCs w:val="24"/>
+        </w:rPr>
+      </w:pPr>
+      <w:r>
+        <w:rPr>
+          <w:sz w:val="24"/>
+          <w:szCs w:val="24"/>
+        </w:rPr>
+      </w:r>
+    </w:p>
+    <w:p>
+      <w:pPr>
+        <w:pStyle w:val="Normal"/>
+        <w:numPr>
+          <w:ilvl w:val="0"/>
+          <w:numId w:val="0"/>
+        </w:numPr>
+        <w:bidi w:val="0"/>
+        <w:ind w:left="1080" w:hanging="0"/>
+        <w:jc w:val="both"/>
+        <w:rPr>
+          <w:sz w:val="24"/>
+          <w:szCs w:val="24"/>
+        </w:rPr>
+      </w:pPr>
+      <w:r>
+        <w:rPr>
+          <w:sz w:val="24"/>
+          <w:szCs w:val="24"/>
+        </w:rPr>
+        <w:t xml:space="preserve">Além de trazer consequências a fauna, flora, </w:t>
+      </w:r>
+      <w:r>
+        <w:rPr>
+          <w:sz w:val="24"/>
+          <w:szCs w:val="24"/>
+        </w:rPr>
+        <w:t xml:space="preserve">emitir </w:t>
+      </w:r>
+      <w:r>
+        <w:rPr>
+          <w:rFonts w:eastAsia="Noto Serif CJK SC" w:cs="Lohit Devanagari"/>
+          <w:color w:val="auto"/>
+          <w:kern w:val="2"/>
+          <w:sz w:val="24"/>
+          <w:szCs w:val="24"/>
+          <w:lang w:val="pt-BR" w:eastAsia="zh-CN" w:bidi="hi-IN"/>
+        </w:rPr>
+        <w:t>gases poluentes na atmosfera</w:t>
+      </w:r>
+      <w:r>
+        <w:rPr>
+          <w:sz w:val="24"/>
+          <w:szCs w:val="24"/>
+        </w:rPr>
+        <w:t xml:space="preserve"> e </w:t>
+      </w:r>
+      <w:r>
+        <w:rPr>
+          <w:sz w:val="24"/>
+          <w:szCs w:val="24"/>
+        </w:rPr>
+        <w:t xml:space="preserve">elevar os </w:t>
+      </w:r>
+      <w:r>
+        <w:rPr>
+          <w:sz w:val="24"/>
+          <w:szCs w:val="24"/>
+        </w:rPr>
+        <w:t>casos</w:t>
+      </w:r>
+      <w:r>
+        <w:rPr>
+          <w:sz w:val="24"/>
+          <w:szCs w:val="24"/>
+        </w:rPr>
+        <w:t xml:space="preserve"> relacionados a doenças </w:t>
+      </w:r>
+      <w:r>
+        <w:rPr>
+          <w:sz w:val="24"/>
+          <w:szCs w:val="24"/>
+        </w:rPr>
+        <w:t>respiratórias (</w:t>
       </w:r>
       <w:r>
         <w:rPr>
@@ -1858,277 +2085,23 @@
           <w:effect w:val="none"/>
           <w:lang w:val="pt-BR" w:eastAsia="zh-CN" w:bidi="hi-IN"/>
         </w:rPr>
-        <w:t xml:space="preserve">CNN BRASIL, </w:t>
-      </w:r>
-      <w:r>
-        <w:rPr>
-          <w:rFonts w:eastAsia="Noto Serif CJK SC" w:cs="Lohit Devanagari"/>
-          <w:b w:val="false"/>
-          <w:bCs w:val="false"/>
-          <w:i w:val="false"/>
-          <w:caps w:val="false"/>
-          <w:smallCaps w:val="false"/>
-          <w:strike w:val="false"/>
-          <w:dstrike w:val="false"/>
-          <w:color w:val="auto"/>
-          <w:spacing w:val="0"/>
-          <w:kern w:val="2"/>
-          <w:sz w:val="24"/>
-          <w:szCs w:val="24"/>
-          <w:u w:val="none"/>
-          <w:effect w:val="none"/>
-          <w:lang w:val="pt-BR" w:eastAsia="zh-CN" w:bidi="hi-IN"/>
-        </w:rPr>
-        <w:t>2020)</w:t>
-      </w:r>
-      <w:r>
-        <w:rPr>
-          <w:sz w:val="24"/>
-          <w:szCs w:val="24"/>
-        </w:rPr>
-        <w:t xml:space="preserve">. </w:t>
-      </w:r>
-    </w:p>
-    <w:p>
-      <w:pPr>
-        <w:pStyle w:val="Normal"/>
-        <w:numPr>
-          <w:ilvl w:val="0"/>
-          <w:numId w:val="0"/>
-        </w:numPr>
-        <w:bidi w:val="0"/>
-        <w:ind w:left="1080" w:hanging="0"/>
-        <w:jc w:val="both"/>
-        <w:rPr>
-          <w:sz w:val="24"/>
-          <w:szCs w:val="24"/>
-        </w:rPr>
-      </w:pPr>
-      <w:r>
-        <w:rPr>
-          <w:sz w:val="24"/>
-          <w:szCs w:val="24"/>
-        </w:rPr>
-      </w:r>
-    </w:p>
-    <w:p>
-      <w:pPr>
-        <w:pStyle w:val="Normal"/>
-        <w:numPr>
-          <w:ilvl w:val="0"/>
-          <w:numId w:val="0"/>
-        </w:numPr>
-        <w:bidi w:val="0"/>
-        <w:ind w:left="1080" w:hanging="0"/>
-        <w:jc w:val="both"/>
-        <w:rPr>
-          <w:sz w:val="24"/>
-          <w:szCs w:val="24"/>
-        </w:rPr>
-      </w:pPr>
-      <w:r>
-        <w:rPr>
-          <w:sz w:val="24"/>
-          <w:szCs w:val="24"/>
-        </w:rPr>
-        <w:t xml:space="preserve">São tantos os motivos responsáveis pela queimadas, contudo eles são classificados em dois tipos: naturais e artificial (causado pelo homem). Apesar de eventos da natureza – descarga elétrica por exemplo – iniciarem um incêndio, as </w:t>
-      </w:r>
-      <w:r>
-        <w:rPr>
-          <w:sz w:val="24"/>
-          <w:szCs w:val="24"/>
-        </w:rPr>
-        <w:t xml:space="preserve">atos humanos ligados à monetização da floresta associado o </w:t>
-      </w:r>
-      <w:r>
-        <w:rPr>
-          <w:rFonts w:eastAsia="Noto Serif CJK SC" w:cs="Lohit Devanagari"/>
-          <w:b w:val="false"/>
+        <w:t>SBMFC, 2020</w:t>
+      </w:r>
+      <w:r>
+        <w:rPr>
+          <w:sz w:val="24"/>
+          <w:szCs w:val="24"/>
+        </w:rPr>
+        <w:t xml:space="preserve">), as queimadas </w:t>
+      </w:r>
+      <w:r>
+        <w:rPr>
           <w:i/>
           <w:iCs/>
-          <w:caps w:val="false"/>
-          <w:smallCaps w:val="false"/>
-          <w:color w:val="auto"/>
-          <w:spacing w:val="0"/>
-          <w:kern w:val="2"/>
-          <w:sz w:val="24"/>
-          <w:szCs w:val="24"/>
-          <w:lang w:val="pt-BR" w:eastAsia="zh-CN" w:bidi="hi-IN"/>
-        </w:rPr>
-        <w:t>agrobusiness</w:t>
-      </w:r>
-      <w:r>
-        <w:rPr>
-          <w:sz w:val="24"/>
-          <w:szCs w:val="24"/>
-        </w:rPr>
-        <w:t xml:space="preserve"> são os principais resposáveis pela grande maioria das queimadas. </w:t>
-      </w:r>
-      <w:r>
-        <w:rPr>
-          <w:sz w:val="24"/>
-          <w:szCs w:val="24"/>
-        </w:rPr>
-        <w:t xml:space="preserve">Ao tratar sobre a ação antrópica no meio ambiente, </w:t>
-      </w:r>
-      <w:r>
-        <w:rPr>
-          <w:sz w:val="24"/>
-          <w:szCs w:val="24"/>
-        </w:rPr>
-        <w:t xml:space="preserve">Barbosa </w:t>
-      </w:r>
-      <w:r>
-        <w:rPr>
-          <w:rFonts w:eastAsia="Noto Serif CJK SC" w:cs="Lohit Devanagari"/>
-          <w:color w:val="auto"/>
-          <w:kern w:val="2"/>
-          <w:sz w:val="24"/>
-          <w:szCs w:val="24"/>
-          <w:lang w:val="pt-BR" w:eastAsia="zh-CN" w:bidi="hi-IN"/>
-        </w:rPr>
-        <w:t xml:space="preserve">(BRASIL DE FATO, 2020) </w:t>
-      </w:r>
-      <w:r>
-        <w:rPr>
-          <w:rFonts w:eastAsia="Noto Serif CJK SC" w:cs="Lohit Devanagari"/>
-          <w:color w:val="auto"/>
-          <w:kern w:val="2"/>
-          <w:sz w:val="24"/>
-          <w:szCs w:val="24"/>
-          <w:lang w:val="pt-BR" w:eastAsia="zh-CN" w:bidi="hi-IN"/>
-        </w:rPr>
-        <w:t xml:space="preserve">afirma que </w:t>
-      </w:r>
-      <w:r>
-        <w:rPr>
-          <w:rFonts w:eastAsia="Noto Serif CJK SC" w:cs="Lohit Devanagari"/>
-          <w:color w:val="auto"/>
-          <w:kern w:val="2"/>
-          <w:sz w:val="24"/>
-          <w:szCs w:val="24"/>
-          <w:lang w:val="pt-BR" w:eastAsia="zh-CN" w:bidi="hi-IN"/>
-        </w:rPr>
-        <w:t>“</w:t>
-      </w:r>
-      <w:r>
-        <w:rPr>
-          <w:rFonts w:eastAsia="Noto Serif CJK SC" w:cs="Lohit Devanagari"/>
-          <w:b w:val="false"/>
-          <w:i w:val="false"/>
-          <w:caps w:val="false"/>
-          <w:smallCaps w:val="false"/>
-          <w:color w:val="auto"/>
-          <w:spacing w:val="0"/>
-          <w:kern w:val="2"/>
-          <w:sz w:val="24"/>
-          <w:szCs w:val="24"/>
-          <w:lang w:val="pt-BR" w:eastAsia="zh-CN" w:bidi="hi-IN"/>
-        </w:rPr>
-        <w:t>Em geral, esse ato ilegal responde a uma dessas três intenções: renovação de pasto; para desmatamento; ou para terminar de desmatar”.</w:t>
-      </w:r>
-    </w:p>
-    <w:p>
-      <w:pPr>
-        <w:pStyle w:val="Normal"/>
-        <w:numPr>
-          <w:ilvl w:val="0"/>
-          <w:numId w:val="0"/>
-        </w:numPr>
-        <w:bidi w:val="0"/>
-        <w:ind w:left="1080" w:hanging="0"/>
-        <w:jc w:val="both"/>
-        <w:rPr>
-          <w:sz w:val="24"/>
-          <w:szCs w:val="24"/>
-        </w:rPr>
-      </w:pPr>
-      <w:r>
-        <w:rPr>
-          <w:sz w:val="24"/>
-          <w:szCs w:val="24"/>
-        </w:rPr>
-      </w:r>
-    </w:p>
-    <w:p>
-      <w:pPr>
-        <w:pStyle w:val="Normal"/>
-        <w:numPr>
-          <w:ilvl w:val="0"/>
-          <w:numId w:val="0"/>
-        </w:numPr>
-        <w:bidi w:val="0"/>
-        <w:ind w:left="1080" w:hanging="0"/>
-        <w:jc w:val="both"/>
-        <w:rPr>
-          <w:sz w:val="24"/>
-          <w:szCs w:val="24"/>
-        </w:rPr>
-      </w:pPr>
-      <w:r>
-        <w:rPr>
-          <w:sz w:val="24"/>
-          <w:szCs w:val="24"/>
-        </w:rPr>
-        <w:t xml:space="preserve">Diante do desafio, </w:t>
-      </w:r>
-      <w:r>
-        <w:rPr>
-          <w:sz w:val="24"/>
-          <w:szCs w:val="24"/>
-        </w:rPr>
-        <w:t>iniciativas como o Sistema Nacional de Prevenção e Combate aos Incêndios Floretais - PrevFogo² e o Programa Queimadas do Instituto Nacional de Pesquisas Espaciais (Inpe)</w:t>
-      </w:r>
-      <w:r>
-        <w:rPr>
-          <w:sz w:val="24"/>
-          <w:szCs w:val="24"/>
-        </w:rPr>
-        <w:t xml:space="preserve">³ surgiram para realizar detecção diária, quase imediata de focos de incêndios em imagens de satélites e combater a queima das florestais em todo o território nacional. </w:t>
-      </w:r>
-      <w:r>
-        <w:rPr>
-          <w:sz w:val="24"/>
-          <w:szCs w:val="24"/>
-        </w:rPr>
-        <w:t xml:space="preserve">Tais projetos trazem consigo pesquisas, </w:t>
-      </w:r>
-      <w:r>
-        <w:rPr>
-          <w:rFonts w:eastAsia="Noto Serif CJK SC" w:cs="Lohit Devanagari"/>
-          <w:b w:val="false"/>
-          <w:i w:val="false"/>
-          <w:caps w:val="false"/>
-          <w:smallCaps w:val="false"/>
-          <w:color w:val="auto"/>
-          <w:spacing w:val="0"/>
-          <w:kern w:val="2"/>
-          <w:sz w:val="24"/>
-          <w:szCs w:val="24"/>
-          <w:lang w:val="pt-BR" w:eastAsia="zh-CN" w:bidi="hi-IN"/>
-        </w:rPr>
-        <w:t>artefatos</w:t>
-      </w:r>
-      <w:r>
-        <w:rPr>
-          <w:sz w:val="24"/>
-          <w:szCs w:val="24"/>
-        </w:rPr>
-        <w:t xml:space="preserve">, </w:t>
-      </w:r>
-      <w:r>
-        <w:rPr>
-          <w:sz w:val="24"/>
-          <w:szCs w:val="24"/>
-        </w:rPr>
-        <w:t xml:space="preserve">desenvolvimento e inovação tecnológica </w:t>
-      </w:r>
-      <w:r>
-        <w:rPr>
-          <w:sz w:val="24"/>
-          <w:szCs w:val="24"/>
-        </w:rPr>
-        <w:t xml:space="preserve">para coletar, processar, disponibilizar e prever riscos de fogo.     </w:t>
+          <w:sz w:val="24"/>
+          <w:szCs w:val="24"/>
+        </w:rPr>
+        <w:t>podem</w:t>
       </w:r>
       <w:r>
         <w:rPr>
@@ -2137,332 +2110,82 @@
         </w:rPr>
         <w:t xml:space="preserve"> </w:t>
       </w:r>
-    </w:p>
-    <w:p>
-      <w:pPr>
-        <w:pStyle w:val="Normal"/>
-        <w:numPr>
-          <w:ilvl w:val="0"/>
-          <w:numId w:val="0"/>
-        </w:numPr>
-        <w:bidi w:val="0"/>
-        <w:ind w:left="1080" w:hanging="0"/>
-        <w:jc w:val="both"/>
-        <w:rPr>
-          <w:sz w:val="24"/>
-          <w:szCs w:val="24"/>
-        </w:rPr>
-      </w:pPr>
-      <w:r>
-        <w:rPr>
-          <w:sz w:val="24"/>
-          <w:szCs w:val="24"/>
-        </w:rPr>
-      </w:r>
-    </w:p>
-    <w:p>
-      <w:pPr>
-        <w:pStyle w:val="Normal"/>
-        <w:numPr>
-          <w:ilvl w:val="0"/>
-          <w:numId w:val="0"/>
-        </w:numPr>
-        <w:bidi w:val="0"/>
-        <w:ind w:left="1080" w:hanging="0"/>
-        <w:jc w:val="both"/>
-        <w:rPr>
-          <w:sz w:val="24"/>
-          <w:szCs w:val="24"/>
-        </w:rPr>
-      </w:pPr>
-      <w:r>
-        <w:rPr>
-          <w:sz w:val="24"/>
-          <w:szCs w:val="24"/>
-        </w:rPr>
-        <w:t xml:space="preserve">Além de trazer consequências </w:t>
-      </w:r>
-      <w:r>
-        <w:rPr>
-          <w:sz w:val="24"/>
-          <w:szCs w:val="24"/>
-        </w:rPr>
-        <w:t xml:space="preserve">a fauna, flora e saúde </w:t>
-      </w:r>
-      <w:r>
-        <w:rPr>
-          <w:rFonts w:eastAsia="Noto Serif CJK SC" w:cs="Lohit Devanagari"/>
-          <w:b w:val="false"/>
-          <w:i w:val="false"/>
-          <w:caps w:val="false"/>
-          <w:smallCaps w:val="false"/>
-          <w:color w:val="auto"/>
-          <w:spacing w:val="0"/>
-          <w:kern w:val="2"/>
-          <w:sz w:val="24"/>
-          <w:szCs w:val="24"/>
-          <w:lang w:val="pt-BR" w:eastAsia="zh-CN" w:bidi="hi-IN"/>
-        </w:rPr>
-        <w:t>correlacionadas</w:t>
-      </w:r>
-      <w:r>
-        <w:rPr>
-          <w:sz w:val="24"/>
-          <w:szCs w:val="24"/>
-        </w:rPr>
-        <w:t xml:space="preserve"> a doenças respiratórias </w:t>
-      </w:r>
-      <w:r>
-        <w:rPr>
-          <w:sz w:val="24"/>
-          <w:szCs w:val="24"/>
-        </w:rPr>
-        <w:t>(</w:t>
-      </w:r>
-      <w:r>
-        <w:rPr>
-          <w:rFonts w:eastAsia="Noto Serif CJK SC" w:cs="Lohit Devanagari"/>
-          <w:b w:val="false"/>
-          <w:bCs w:val="false"/>
-          <w:i w:val="false"/>
-          <w:caps w:val="false"/>
-          <w:smallCaps w:val="false"/>
-          <w:strike w:val="false"/>
-          <w:dstrike w:val="false"/>
-          <w:color w:val="auto"/>
-          <w:spacing w:val="0"/>
-          <w:kern w:val="2"/>
-          <w:sz w:val="24"/>
-          <w:szCs w:val="24"/>
-          <w:u w:val="none"/>
-          <w:effect w:val="none"/>
-          <w:lang w:val="pt-BR" w:eastAsia="zh-CN" w:bidi="hi-IN"/>
-        </w:rPr>
-        <w:t>SBMFC, 2020</w:t>
-      </w:r>
-      <w:r>
-        <w:rPr>
-          <w:sz w:val="24"/>
-          <w:szCs w:val="24"/>
-        </w:rPr>
-        <w:t>)</w:t>
-      </w:r>
-      <w:r>
-        <w:rPr>
-          <w:sz w:val="24"/>
-          <w:szCs w:val="24"/>
-        </w:rPr>
-        <w:t xml:space="preserve">, </w:t>
-      </w:r>
-      <w:r>
-        <w:rPr>
-          <w:sz w:val="24"/>
-          <w:szCs w:val="24"/>
-        </w:rPr>
-        <w:t xml:space="preserve">as queimadas </w:t>
-      </w:r>
-      <w:r>
-        <w:rPr>
+      <w:r>
+        <w:rPr>
+          <w:sz w:val="24"/>
+          <w:szCs w:val="24"/>
+        </w:rPr>
+        <w:t>afetar negativamente</w:t>
+      </w:r>
+      <w:r>
+        <w:rPr>
+          <w:sz w:val="24"/>
+          <w:szCs w:val="24"/>
+        </w:rPr>
+        <w:t xml:space="preserve"> </w:t>
+      </w:r>
+      <w:r>
+        <w:rPr>
+          <w:sz w:val="24"/>
+          <w:szCs w:val="24"/>
+        </w:rPr>
+        <w:t>n</w:t>
+      </w:r>
+      <w:r>
+        <w:rPr>
+          <w:sz w:val="24"/>
+          <w:szCs w:val="24"/>
+        </w:rPr>
+        <w:t xml:space="preserve">o desenvolvimento das necessidades humanas básicas, acesso ao conhecimento e inclusão social da população afetada. </w:t>
+      </w:r>
+    </w:p>
+    <w:p>
+      <w:pPr>
+        <w:pStyle w:val="Normal"/>
+        <w:numPr>
+          <w:ilvl w:val="0"/>
+          <w:numId w:val="0"/>
+        </w:numPr>
+        <w:bidi w:val="0"/>
+        <w:ind w:left="1080" w:hanging="0"/>
+        <w:jc w:val="both"/>
+        <w:rPr>
+          <w:sz w:val="24"/>
+          <w:szCs w:val="24"/>
+        </w:rPr>
+      </w:pPr>
+      <w:r>
+        <w:rPr>
+          <w:sz w:val="24"/>
+          <w:szCs w:val="24"/>
+        </w:rPr>
+      </w:r>
+    </w:p>
+    <w:p>
+      <w:pPr>
+        <w:pStyle w:val="Normal"/>
+        <w:numPr>
+          <w:ilvl w:val="0"/>
+          <w:numId w:val="0"/>
+        </w:numPr>
+        <w:bidi w:val="0"/>
+        <w:ind w:left="1080" w:hanging="0"/>
+        <w:jc w:val="both"/>
+        <w:rPr>
+          <w:sz w:val="24"/>
+          <w:szCs w:val="24"/>
+        </w:rPr>
+      </w:pPr>
+      <w:r>
+        <w:rPr>
+          <w:b w:val="false"/>
+          <w:bCs w:val="false"/>
           <w:i/>
           <w:iCs/>
           <w:sz w:val="24"/>
           <w:szCs w:val="24"/>
         </w:rPr>
-        <w:t>podem</w:t>
-      </w:r>
-      <w:r>
-        <w:rPr>
-          <w:sz w:val="24"/>
-          <w:szCs w:val="24"/>
-        </w:rPr>
-        <w:t xml:space="preserve"> </w:t>
-      </w:r>
-      <w:r>
-        <w:rPr>
-          <w:sz w:val="24"/>
-          <w:szCs w:val="24"/>
-        </w:rPr>
-        <w:t xml:space="preserve">atravancar o desenvolvimento das </w:t>
-      </w:r>
-      <w:r>
-        <w:rPr>
-          <w:sz w:val="24"/>
-          <w:szCs w:val="24"/>
-        </w:rPr>
-        <w:t xml:space="preserve">necessidades humanas básicas, acesso ao conhecimento e inclusão social </w:t>
-      </w:r>
-      <w:r>
-        <w:rPr>
-          <w:sz w:val="24"/>
-          <w:szCs w:val="24"/>
-        </w:rPr>
-        <w:t xml:space="preserve">da população </w:t>
-      </w:r>
-      <w:r>
-        <w:rPr>
-          <w:sz w:val="24"/>
-          <w:szCs w:val="24"/>
-        </w:rPr>
-        <w:t>afetada</w:t>
-      </w:r>
-      <w:r>
-        <w:rPr>
-          <w:sz w:val="24"/>
-          <w:szCs w:val="24"/>
-        </w:rPr>
-        <w:t xml:space="preserve">. </w:t>
-      </w:r>
-    </w:p>
-    <w:p>
-      <w:pPr>
-        <w:pStyle w:val="Normal"/>
-        <w:numPr>
-          <w:ilvl w:val="0"/>
-          <w:numId w:val="0"/>
-        </w:numPr>
-        <w:bidi w:val="0"/>
-        <w:ind w:left="1080" w:hanging="0"/>
-        <w:jc w:val="both"/>
-        <w:rPr>
-          <w:sz w:val="24"/>
-          <w:szCs w:val="24"/>
-        </w:rPr>
-      </w:pPr>
-      <w:r>
-        <w:rPr>
-          <w:sz w:val="24"/>
-          <w:szCs w:val="24"/>
-        </w:rPr>
-      </w:r>
-    </w:p>
-    <w:p>
-      <w:pPr>
-        <w:pStyle w:val="Normal"/>
-        <w:numPr>
-          <w:ilvl w:val="0"/>
-          <w:numId w:val="0"/>
-        </w:numPr>
-        <w:bidi w:val="0"/>
-        <w:ind w:left="1080" w:hanging="0"/>
-        <w:jc w:val="both"/>
-        <w:rPr>
-          <w:sz w:val="24"/>
-          <w:szCs w:val="24"/>
-        </w:rPr>
-      </w:pPr>
-      <w:r>
-        <w:rPr>
-          <w:b w:val="false"/>
-          <w:bCs w:val="false"/>
-          <w:i/>
-          <w:iCs/>
-          <w:sz w:val="24"/>
-          <w:szCs w:val="24"/>
-        </w:rPr>
         <w:t>A inclusão social deses brasileiros depende de informações robustas sobre a região, que concentrem cultura e ambiente, educação e diversidade, geração de renda e manutenção da floresta em pé; depende de informações científicas específicas, geradas das características da região, pois não há como importá-las [BORMA &amp; NOBRE 2013]</w:t>
-      </w:r>
-    </w:p>
-    <w:p>
-      <w:pPr>
-        <w:pStyle w:val="Normal"/>
-        <w:numPr>
-          <w:ilvl w:val="0"/>
-          <w:numId w:val="0"/>
-        </w:numPr>
-        <w:bidi w:val="0"/>
-        <w:ind w:left="1080" w:hanging="0"/>
-        <w:jc w:val="left"/>
-        <w:rPr>
-          <w:b w:val="false"/>
-          <w:b w:val="false"/>
-          <w:bCs w:val="false"/>
-          <w:sz w:val="24"/>
-          <w:szCs w:val="24"/>
-        </w:rPr>
-      </w:pPr>
-      <w:r>
-        <w:rPr>
-          <w:b w:val="false"/>
-          <w:bCs w:val="false"/>
-          <w:sz w:val="24"/>
-          <w:szCs w:val="24"/>
-        </w:rPr>
-      </w:r>
-    </w:p>
-    <w:p>
-      <w:pPr>
-        <w:pStyle w:val="Normal"/>
-        <w:numPr>
-          <w:ilvl w:val="0"/>
-          <w:numId w:val="0"/>
-        </w:numPr>
-        <w:bidi w:val="0"/>
-        <w:ind w:left="1080" w:hanging="0"/>
-        <w:jc w:val="left"/>
-        <w:rPr>
-          <w:b w:val="false"/>
-          <w:b w:val="false"/>
-          <w:bCs w:val="false"/>
-          <w:sz w:val="24"/>
-          <w:szCs w:val="24"/>
-        </w:rPr>
-      </w:pPr>
-      <w:r>
-        <w:rPr>
-          <w:b w:val="false"/>
-          <w:bCs w:val="false"/>
-          <w:sz w:val="24"/>
-          <w:szCs w:val="24"/>
-        </w:rPr>
-      </w:r>
-    </w:p>
-    <w:p>
-      <w:pPr>
-        <w:pStyle w:val="Normal"/>
-        <w:numPr>
-          <w:ilvl w:val="0"/>
-          <w:numId w:val="0"/>
-        </w:numPr>
-        <w:bidi w:val="0"/>
-        <w:ind w:left="1080" w:hanging="0"/>
-        <w:jc w:val="left"/>
-        <w:rPr>
-          <w:b w:val="false"/>
-          <w:b w:val="false"/>
-          <w:bCs w:val="false"/>
-          <w:sz w:val="24"/>
-          <w:szCs w:val="24"/>
-        </w:rPr>
-      </w:pPr>
-      <w:r>
-        <w:rPr>
-          <w:b w:val="false"/>
-          <w:bCs w:val="false"/>
-          <w:sz w:val="24"/>
-          <w:szCs w:val="24"/>
-        </w:rPr>
-      </w:r>
-    </w:p>
-    <w:p>
-      <w:pPr>
-        <w:pStyle w:val="Normal"/>
-        <w:numPr>
-          <w:ilvl w:val="0"/>
-          <w:numId w:val="0"/>
-        </w:numPr>
-        <w:bidi w:val="0"/>
-        <w:ind w:left="1080" w:hanging="0"/>
-        <w:jc w:val="left"/>
-        <w:rPr>
-          <w:sz w:val="24"/>
-          <w:szCs w:val="24"/>
-        </w:rPr>
-      </w:pPr>
-      <w:r>
-        <w:rPr>
-          <w:sz w:val="24"/>
-          <w:szCs w:val="24"/>
-        </w:rPr>
       </w:r>
     </w:p>
     <w:p>
@@ -2756,6 +2479,138 @@
       </w:pPr>
       <w:r>
         <w:rPr>
+          <w:sz w:val="24"/>
+          <w:szCs w:val="24"/>
+        </w:rPr>
+      </w:r>
+    </w:p>
+    <w:p>
+      <w:pPr>
+        <w:pStyle w:val="Normal"/>
+        <w:numPr>
+          <w:ilvl w:val="0"/>
+          <w:numId w:val="0"/>
+        </w:numPr>
+        <w:bidi w:val="0"/>
+        <w:ind w:left="1080" w:hanging="0"/>
+        <w:jc w:val="both"/>
+        <w:rPr>
+          <w:sz w:val="24"/>
+          <w:szCs w:val="24"/>
+        </w:rPr>
+      </w:pPr>
+      <w:r>
+        <w:rPr>
+          <w:sz w:val="24"/>
+          <w:szCs w:val="24"/>
+        </w:rPr>
+      </w:r>
+    </w:p>
+    <w:p>
+      <w:pPr>
+        <w:pStyle w:val="Normal"/>
+        <w:numPr>
+          <w:ilvl w:val="0"/>
+          <w:numId w:val="0"/>
+        </w:numPr>
+        <w:bidi w:val="0"/>
+        <w:ind w:left="1080" w:hanging="0"/>
+        <w:jc w:val="both"/>
+        <w:rPr>
+          <w:sz w:val="24"/>
+          <w:szCs w:val="24"/>
+        </w:rPr>
+      </w:pPr>
+      <w:r>
+        <w:rPr>
+          <w:sz w:val="24"/>
+          <w:szCs w:val="24"/>
+        </w:rPr>
+      </w:r>
+    </w:p>
+    <w:p>
+      <w:pPr>
+        <w:pStyle w:val="Normal"/>
+        <w:numPr>
+          <w:ilvl w:val="0"/>
+          <w:numId w:val="0"/>
+        </w:numPr>
+        <w:bidi w:val="0"/>
+        <w:ind w:left="1080" w:hanging="0"/>
+        <w:jc w:val="both"/>
+        <w:rPr>
+          <w:sz w:val="24"/>
+          <w:szCs w:val="24"/>
+        </w:rPr>
+      </w:pPr>
+      <w:r>
+        <w:rPr>
+          <w:sz w:val="24"/>
+          <w:szCs w:val="24"/>
+        </w:rPr>
+      </w:r>
+    </w:p>
+    <w:p>
+      <w:pPr>
+        <w:pStyle w:val="Normal"/>
+        <w:numPr>
+          <w:ilvl w:val="0"/>
+          <w:numId w:val="0"/>
+        </w:numPr>
+        <w:bidi w:val="0"/>
+        <w:ind w:left="1080" w:hanging="0"/>
+        <w:jc w:val="both"/>
+        <w:rPr>
+          <w:sz w:val="24"/>
+          <w:szCs w:val="24"/>
+        </w:rPr>
+      </w:pPr>
+      <w:r>
+        <w:rPr>
+          <w:sz w:val="24"/>
+          <w:szCs w:val="24"/>
+        </w:rPr>
+      </w:r>
+    </w:p>
+    <w:p>
+      <w:pPr>
+        <w:pStyle w:val="Normal"/>
+        <w:numPr>
+          <w:ilvl w:val="0"/>
+          <w:numId w:val="0"/>
+        </w:numPr>
+        <w:bidi w:val="0"/>
+        <w:ind w:left="1080" w:hanging="0"/>
+        <w:jc w:val="both"/>
+        <w:rPr>
+          <w:sz w:val="24"/>
+          <w:szCs w:val="24"/>
+        </w:rPr>
+      </w:pPr>
+      <w:r>
+        <w:rPr>
+          <w:sz w:val="24"/>
+          <w:szCs w:val="24"/>
+        </w:rPr>
+      </w:r>
+    </w:p>
+    <w:p>
+      <w:pPr>
+        <w:pStyle w:val="Normal"/>
+        <w:numPr>
+          <w:ilvl w:val="0"/>
+          <w:numId w:val="0"/>
+        </w:numPr>
+        <w:bidi w:val="0"/>
+        <w:ind w:left="1080" w:hanging="0"/>
+        <w:jc w:val="both"/>
+        <w:rPr>
+          <w:sz w:val="24"/>
+          <w:szCs w:val="24"/>
+        </w:rPr>
+      </w:pPr>
+      <w:r>
+        <w:rPr>
           <w:rFonts w:eastAsia="Noto Serif CJK SC" w:cs="Lohit Devanagari"/>
           <w:b w:val="false"/>
           <w:bCs w:val="false"/>
@@ -2773,13 +2628,13 @@
           <w:effect w:val="none"/>
           <w:lang w:val="pt-BR" w:eastAsia="zh-CN" w:bidi="hi-IN"/>
         </w:rPr>
-        <w:t>BARBOSA</w:t>
+        <w:t xml:space="preserve">BARBOSA, </w:t>
       </w:r>
       <w:r>
         <w:rPr>
           <w:rFonts w:eastAsia="Noto Serif CJK SC" w:cs="Lohit Devanagari"/>
-          <w:b w:val="false"/>
-          <w:bCs w:val="false"/>
+          <w:b/>
+          <w:bCs/>
           <w:i w:val="false"/>
           <w:caps w:val="false"/>
           <w:smallCaps w:val="false"/>
@@ -2794,13 +2649,13 @@
           <w:effect w:val="none"/>
           <w:lang w:val="pt-BR" w:eastAsia="zh-CN" w:bidi="hi-IN"/>
         </w:rPr>
-        <w:t xml:space="preserve">, </w:t>
+        <w:t>Catarina. Quais são os tipos de queimadas ilegais mais utilizadas pelo agronegócio na Amazônia</w:t>
       </w:r>
       <w:r>
         <w:rPr>
           <w:rFonts w:eastAsia="Noto Serif CJK SC" w:cs="Lohit Devanagari"/>
-          <w:b/>
-          <w:bCs/>
+          <w:b w:val="false"/>
+          <w:bCs w:val="false"/>
           <w:i w:val="false"/>
           <w:caps w:val="false"/>
           <w:smallCaps w:val="false"/>
@@ -2815,13 +2670,25 @@
           <w:effect w:val="none"/>
           <w:lang w:val="pt-BR" w:eastAsia="zh-CN" w:bidi="hi-IN"/>
         </w:rPr>
-        <w:t>Catarina</w:t>
-      </w:r>
-      <w:r>
+        <w:t>. Brasil de Fato, Belém (PA), 19 de ago. de 2020. Disponível em: https://www.brasildefato.com.br/2020/08/19/quais-sao-os-tipos-de-queimadas-ilegais-utilizadas-pelo-agronegocio-na-amazonia. Acesso em: 18 de mai. de 2021.</w:t>
+      </w:r>
+    </w:p>
+    <w:p>
+      <w:pPr>
+        <w:pStyle w:val="Normal"/>
+        <w:numPr>
+          <w:ilvl w:val="0"/>
+          <w:numId w:val="0"/>
+        </w:numPr>
+        <w:bidi w:val="0"/>
+        <w:ind w:left="1080" w:hanging="0"/>
+        <w:jc w:val="both"/>
         <w:rPr>
           <w:rFonts w:eastAsia="Noto Serif CJK SC" w:cs="Lohit Devanagari"/>
-          <w:b/>
-          <w:bCs/>
+          <w:b w:val="false"/>
+          <w:b w:val="false"/>
+          <w:bCs w:val="false"/>
+          <w:i w:val="false"/>
           <w:i w:val="false"/>
           <w:caps w:val="false"/>
           <w:smallCaps w:val="false"/>
@@ -2830,14 +2697,11 @@
           <w:color w:val="auto"/>
           <w:spacing w:val="0"/>
           <w:kern w:val="2"/>
-          <w:sz w:val="24"/>
-          <w:szCs w:val="24"/>
           <w:u w:val="none"/>
           <w:effect w:val="none"/>
           <w:lang w:val="pt-BR" w:eastAsia="zh-CN" w:bidi="hi-IN"/>
         </w:rPr>
-        <w:t>. Quais são os tipos de queimadas ilegais mais utilizadas pelo agronegócio na Amazônia</w:t>
-      </w:r>
+      </w:pPr>
       <w:r>
         <w:rPr>
           <w:rFonts w:eastAsia="Noto Serif CJK SC" w:cs="Lohit Devanagari"/>
@@ -2851,216 +2715,9 @@
           <w:color w:val="auto"/>
           <w:spacing w:val="0"/>
           <w:kern w:val="2"/>
-          <w:sz w:val="24"/>
-          <w:szCs w:val="24"/>
           <w:u w:val="none"/>
           <w:effect w:val="none"/>
           <w:lang w:val="pt-BR" w:eastAsia="zh-CN" w:bidi="hi-IN"/>
-        </w:rPr>
-        <w:t xml:space="preserve">. </w:t>
-      </w:r>
-      <w:r>
-        <w:rPr>
-          <w:rFonts w:eastAsia="Noto Serif CJK SC" w:cs="Lohit Devanagari"/>
-          <w:b w:val="false"/>
-          <w:bCs w:val="false"/>
-          <w:i w:val="false"/>
-          <w:caps w:val="false"/>
-          <w:smallCaps w:val="false"/>
-          <w:strike w:val="false"/>
-          <w:dstrike w:val="false"/>
-          <w:color w:val="auto"/>
-          <w:spacing w:val="0"/>
-          <w:kern w:val="2"/>
-          <w:sz w:val="24"/>
-          <w:szCs w:val="24"/>
-          <w:u w:val="none"/>
-          <w:effect w:val="none"/>
-          <w:lang w:val="pt-BR" w:eastAsia="zh-CN" w:bidi="hi-IN"/>
-        </w:rPr>
-        <w:t>Brasil de Fato</w:t>
-      </w:r>
-      <w:r>
-        <w:rPr>
-          <w:rFonts w:eastAsia="Noto Serif CJK SC" w:cs="Lohit Devanagari"/>
-          <w:b w:val="false"/>
-          <w:bCs w:val="false"/>
-          <w:i w:val="false"/>
-          <w:caps w:val="false"/>
-          <w:smallCaps w:val="false"/>
-          <w:strike w:val="false"/>
-          <w:dstrike w:val="false"/>
-          <w:color w:val="auto"/>
-          <w:spacing w:val="0"/>
-          <w:kern w:val="2"/>
-          <w:sz w:val="24"/>
-          <w:szCs w:val="24"/>
-          <w:u w:val="none"/>
-          <w:effect w:val="none"/>
-          <w:lang w:val="pt-BR" w:eastAsia="zh-CN" w:bidi="hi-IN"/>
-        </w:rPr>
-        <w:t xml:space="preserve">, </w:t>
-      </w:r>
-      <w:r>
-        <w:rPr>
-          <w:rFonts w:eastAsia="Noto Serif CJK SC" w:cs="Lohit Devanagari"/>
-          <w:b w:val="false"/>
-          <w:bCs w:val="false"/>
-          <w:i w:val="false"/>
-          <w:caps w:val="false"/>
-          <w:smallCaps w:val="false"/>
-          <w:strike w:val="false"/>
-          <w:dstrike w:val="false"/>
-          <w:color w:val="auto"/>
-          <w:spacing w:val="0"/>
-          <w:kern w:val="2"/>
-          <w:sz w:val="24"/>
-          <w:szCs w:val="24"/>
-          <w:u w:val="none"/>
-          <w:effect w:val="none"/>
-          <w:lang w:val="pt-BR" w:eastAsia="zh-CN" w:bidi="hi-IN"/>
-        </w:rPr>
-        <w:t>Belém (PA)</w:t>
-      </w:r>
-      <w:r>
-        <w:rPr>
-          <w:rFonts w:eastAsia="Noto Serif CJK SC" w:cs="Lohit Devanagari"/>
-          <w:b w:val="false"/>
-          <w:bCs w:val="false"/>
-          <w:i w:val="false"/>
-          <w:caps w:val="false"/>
-          <w:smallCaps w:val="false"/>
-          <w:strike w:val="false"/>
-          <w:dstrike w:val="false"/>
-          <w:color w:val="auto"/>
-          <w:spacing w:val="0"/>
-          <w:kern w:val="2"/>
-          <w:sz w:val="24"/>
-          <w:szCs w:val="24"/>
-          <w:u w:val="none"/>
-          <w:effect w:val="none"/>
-          <w:lang w:val="pt-BR" w:eastAsia="zh-CN" w:bidi="hi-IN"/>
-        </w:rPr>
-        <w:t xml:space="preserve">, </w:t>
-      </w:r>
-      <w:r>
-        <w:rPr>
-          <w:rFonts w:eastAsia="Noto Serif CJK SC" w:cs="Lohit Devanagari"/>
-          <w:b w:val="false"/>
-          <w:bCs w:val="false"/>
-          <w:i w:val="false"/>
-          <w:caps w:val="false"/>
-          <w:smallCaps w:val="false"/>
-          <w:strike w:val="false"/>
-          <w:dstrike w:val="false"/>
-          <w:color w:val="auto"/>
-          <w:spacing w:val="0"/>
-          <w:kern w:val="2"/>
-          <w:sz w:val="24"/>
-          <w:szCs w:val="24"/>
-          <w:u w:val="none"/>
-          <w:effect w:val="none"/>
-          <w:lang w:val="pt-BR" w:eastAsia="zh-CN" w:bidi="hi-IN"/>
-        </w:rPr>
-        <w:t>19</w:t>
-      </w:r>
-      <w:r>
-        <w:rPr>
-          <w:rFonts w:eastAsia="Noto Serif CJK SC" w:cs="Lohit Devanagari"/>
-          <w:b w:val="false"/>
-          <w:bCs w:val="false"/>
-          <w:i w:val="false"/>
-          <w:caps w:val="false"/>
-          <w:smallCaps w:val="false"/>
-          <w:strike w:val="false"/>
-          <w:dstrike w:val="false"/>
-          <w:color w:val="auto"/>
-          <w:spacing w:val="0"/>
-          <w:kern w:val="2"/>
-          <w:sz w:val="24"/>
-          <w:szCs w:val="24"/>
-          <w:u w:val="none"/>
-          <w:effect w:val="none"/>
-          <w:lang w:val="pt-BR" w:eastAsia="zh-CN" w:bidi="hi-IN"/>
-        </w:rPr>
-        <w:t xml:space="preserve"> de </w:t>
-      </w:r>
-      <w:r>
-        <w:rPr>
-          <w:rFonts w:eastAsia="Noto Serif CJK SC" w:cs="Lohit Devanagari"/>
-          <w:b w:val="false"/>
-          <w:bCs w:val="false"/>
-          <w:i w:val="false"/>
-          <w:caps w:val="false"/>
-          <w:smallCaps w:val="false"/>
-          <w:strike w:val="false"/>
-          <w:dstrike w:val="false"/>
-          <w:color w:val="auto"/>
-          <w:spacing w:val="0"/>
-          <w:kern w:val="2"/>
-          <w:sz w:val="24"/>
-          <w:szCs w:val="24"/>
-          <w:u w:val="none"/>
-          <w:effect w:val="none"/>
-          <w:lang w:val="pt-BR" w:eastAsia="zh-CN" w:bidi="hi-IN"/>
-        </w:rPr>
-        <w:t>ago</w:t>
-      </w:r>
-      <w:r>
-        <w:rPr>
-          <w:rFonts w:eastAsia="Noto Serif CJK SC" w:cs="Lohit Devanagari"/>
-          <w:b w:val="false"/>
-          <w:bCs w:val="false"/>
-          <w:i w:val="false"/>
-          <w:caps w:val="false"/>
-          <w:smallCaps w:val="false"/>
-          <w:strike w:val="false"/>
-          <w:dstrike w:val="false"/>
-          <w:color w:val="auto"/>
-          <w:spacing w:val="0"/>
-          <w:kern w:val="2"/>
-          <w:sz w:val="24"/>
-          <w:szCs w:val="24"/>
-          <w:u w:val="none"/>
-          <w:effect w:val="none"/>
-          <w:lang w:val="pt-BR" w:eastAsia="zh-CN" w:bidi="hi-IN"/>
-        </w:rPr>
-        <w:t>. de 2020. Disponível em: https://www.brasildefato.com.br/2020/08/19/quais-sao-os-tipos-de-queimadas-ilegais-utilizadas-pelo-agronegocio-na-amazonia. Acesso em: 18 de mai. de 2021.</w:t>
-      </w:r>
-    </w:p>
-    <w:p>
-      <w:pPr>
-        <w:pStyle w:val="Normal"/>
-        <w:numPr>
-          <w:ilvl w:val="0"/>
-          <w:numId w:val="0"/>
-        </w:numPr>
-        <w:bidi w:val="0"/>
-        <w:ind w:left="1080" w:hanging="0"/>
-        <w:jc w:val="both"/>
-        <w:rPr>
-          <w:rFonts w:eastAsia="Noto Serif CJK SC" w:cs="Lohit Devanagari"/>
-          <w:b w:val="false"/>
-          <w:b w:val="false"/>
-          <w:bCs w:val="false"/>
-          <w:i w:val="false"/>
-          <w:i w:val="false"/>
-          <w:caps w:val="false"/>
-          <w:smallCaps w:val="false"/>
-          <w:strike w:val="false"/>
-          <w:dstrike w:val="false"/>
-          <w:color w:val="auto"/>
-          <w:spacing w:val="0"/>
-          <w:kern w:val="2"/>
-          <w:u w:val="none"/>
-          <w:effect w:val="none"/>
-          <w:lang w:val="pt-BR" w:eastAsia="zh-CN" w:bidi="hi-IN"/>
-        </w:rPr>
-      </w:pPr>
-      <w:r>
-        <w:rPr>
-          <w:sz w:val="24"/>
-          <w:szCs w:val="24"/>
         </w:rPr>
       </w:r>
     </w:p>
@@ -3323,8 +2980,160 @@
         </w:rPr>
         <w:t xml:space="preserve">KNAFLIC, Cole Nussbaumer. </w:t>
       </w:r>
-      <w:bookmarkStart w:id="0" w:name="title1"/>
-      <w:bookmarkStart w:id="1" w:name="productTitle1"/>
+      <w:r>
+        <w:rPr>
+          <w:rFonts w:eastAsia="Noto Serif CJK SC" w:cs="Lohit Devanagari"/>
+          <w:b/>
+          <w:bCs/>
+          <w:i w:val="false"/>
+          <w:caps w:val="false"/>
+          <w:smallCaps w:val="false"/>
+          <w:strike w:val="false"/>
+          <w:dstrike w:val="false"/>
+          <w:color w:val="auto"/>
+          <w:spacing w:val="0"/>
+          <w:kern w:val="2"/>
+          <w:sz w:val="24"/>
+          <w:szCs w:val="24"/>
+          <w:u w:val="none"/>
+          <w:effect w:val="none"/>
+          <w:lang w:val="pt-BR" w:eastAsia="zh-CN" w:bidi="hi-IN"/>
+        </w:rPr>
+        <w:t>S</w:t>
+      </w:r>
+      <w:r>
+        <w:rPr>
+          <w:rFonts w:eastAsia="Noto Serif CJK SC" w:cs="Lohit Devanagari"/>
+          <w:b/>
+          <w:bCs/>
+          <w:i w:val="false"/>
+          <w:caps w:val="false"/>
+          <w:smallCaps w:val="false"/>
+          <w:strike w:val="false"/>
+          <w:dstrike w:val="false"/>
+          <w:color w:val="auto"/>
+          <w:spacing w:val="0"/>
+          <w:kern w:val="2"/>
+          <w:sz w:val="24"/>
+          <w:szCs w:val="24"/>
+          <w:u w:val="none"/>
+          <w:effect w:val="none"/>
+          <w:lang w:val="pt-BR" w:eastAsia="zh-CN" w:bidi="hi-IN"/>
+        </w:rPr>
+        <w:t>torytelling com dados: Um guia sobre visualização de dados para profissionais de negócios</w:t>
+      </w:r>
+      <w:r>
+        <w:rPr>
+          <w:rFonts w:eastAsia="Noto Serif CJK SC" w:cs="Lohit Devanagari"/>
+          <w:b w:val="false"/>
+          <w:bCs w:val="false"/>
+          <w:i w:val="false"/>
+          <w:caps w:val="false"/>
+          <w:smallCaps w:val="false"/>
+          <w:strike w:val="false"/>
+          <w:dstrike w:val="false"/>
+          <w:color w:val="auto"/>
+          <w:spacing w:val="0"/>
+          <w:kern w:val="2"/>
+          <w:sz w:val="24"/>
+          <w:szCs w:val="24"/>
+          <w:u w:val="none"/>
+          <w:effect w:val="none"/>
+          <w:lang w:val="pt-BR" w:eastAsia="zh-CN" w:bidi="hi-IN"/>
+        </w:rPr>
+        <w:t>. Rio de Janeiro: Alta Books, 2018.</w:t>
+      </w:r>
+    </w:p>
+    <w:p>
+      <w:pPr>
+        <w:pStyle w:val="Normal"/>
+        <w:numPr>
+          <w:ilvl w:val="0"/>
+          <w:numId w:val="0"/>
+        </w:numPr>
+        <w:bidi w:val="0"/>
+        <w:ind w:left="1080" w:hanging="0"/>
+        <w:jc w:val="both"/>
+        <w:rPr>
+          <w:rFonts w:ascii="Liberation Serif" w:hAnsi="Liberation Serif" w:eastAsia="Noto Serif CJK SC" w:cs="Lohit Devanagari"/>
+          <w:b w:val="false"/>
+          <w:b w:val="false"/>
+          <w:bCs w:val="false"/>
+          <w:i w:val="false"/>
+          <w:i w:val="false"/>
+          <w:caps w:val="false"/>
+          <w:smallCaps w:val="false"/>
+          <w:strike w:val="false"/>
+          <w:dstrike w:val="false"/>
+          <w:color w:val="auto"/>
+          <w:spacing w:val="0"/>
+          <w:kern w:val="2"/>
+          <w:sz w:val="24"/>
+          <w:szCs w:val="24"/>
+          <w:u w:val="none"/>
+          <w:effect w:val="none"/>
+          <w:lang w:val="pt-BR" w:eastAsia="zh-CN" w:bidi="hi-IN"/>
+        </w:rPr>
+      </w:pPr>
+      <w:r>
+        <w:rPr>
+          <w:rFonts w:eastAsia="Noto Serif CJK SC" w:cs="Lohit Devanagari"/>
+          <w:b w:val="false"/>
+          <w:bCs w:val="false"/>
+          <w:i w:val="false"/>
+          <w:caps w:val="false"/>
+          <w:smallCaps w:val="false"/>
+          <w:strike w:val="false"/>
+          <w:dstrike w:val="false"/>
+          <w:color w:val="auto"/>
+          <w:spacing w:val="0"/>
+          <w:kern w:val="2"/>
+          <w:sz w:val="24"/>
+          <w:szCs w:val="24"/>
+          <w:u w:val="none"/>
+          <w:effect w:val="none"/>
+          <w:lang w:val="pt-BR" w:eastAsia="zh-CN" w:bidi="hi-IN"/>
+        </w:rPr>
+      </w:r>
+    </w:p>
+    <w:p>
+      <w:pPr>
+        <w:pStyle w:val="Normal"/>
+        <w:numPr>
+          <w:ilvl w:val="0"/>
+          <w:numId w:val="0"/>
+        </w:numPr>
+        <w:bidi w:val="0"/>
+        <w:ind w:left="1080" w:hanging="0"/>
+        <w:jc w:val="both"/>
+        <w:rPr>
+          <w:sz w:val="24"/>
+          <w:szCs w:val="24"/>
+        </w:rPr>
+      </w:pPr>
+      <w:r>
+        <w:rPr>
+          <w:rFonts w:eastAsia="Noto Serif CJK SC" w:cs="Lohit Devanagari"/>
+          <w:b w:val="false"/>
+          <w:bCs w:val="false"/>
+          <w:i w:val="false"/>
+          <w:caps w:val="false"/>
+          <w:smallCaps w:val="false"/>
+          <w:strike w:val="false"/>
+          <w:dstrike w:val="false"/>
+          <w:color w:val="auto"/>
+          <w:spacing w:val="0"/>
+          <w:kern w:val="2"/>
+          <w:sz w:val="24"/>
+          <w:szCs w:val="24"/>
+          <w:u w:val="none"/>
+          <w:effect w:val="none"/>
+          <w:lang w:val="pt-BR" w:eastAsia="zh-CN" w:bidi="hi-IN"/>
+        </w:rPr>
+        <w:t xml:space="preserve">MCKINNEY, Wes. </w:t>
+      </w:r>
+      <w:bookmarkStart w:id="0" w:name="productTitle"/>
+      <w:bookmarkStart w:id="1" w:name="title"/>
       <w:bookmarkEnd w:id="0"/>
       <w:bookmarkEnd w:id="1"/>
       <w:r>
@@ -3346,7 +3155,7 @@
           <w:effect w:val="none"/>
           <w:lang w:val="pt-BR" w:eastAsia="zh-CN" w:bidi="hi-IN"/>
         </w:rPr>
-        <w:t>Storytelling com dados: Um guia sobre visualização de dados para profissionais de negócios</w:t>
+        <w:t>Python Para Análise de Dados: Tratamento de Dados com Pandas, NumPy e Ipython</w:t>
       </w:r>
       <w:r>
         <w:rPr>
@@ -3367,21 +3176,21 @@
           <w:effect w:val="none"/>
           <w:lang w:val="pt-BR" w:eastAsia="zh-CN" w:bidi="hi-IN"/>
         </w:rPr>
-        <w:t>. Rio de Janeiro: Alta Books, 2018.</w:t>
-      </w:r>
-    </w:p>
-    <w:p>
-      <w:pPr>
-        <w:pStyle w:val="Normal"/>
-        <w:numPr>
-          <w:ilvl w:val="0"/>
-          <w:numId w:val="0"/>
-        </w:numPr>
-        <w:bidi w:val="0"/>
-        <w:ind w:left="1080" w:hanging="0"/>
-        <w:jc w:val="both"/>
-        <w:rPr>
-          <w:rFonts w:ascii="Liberation Serif" w:hAnsi="Liberation Serif" w:eastAsia="Noto Serif CJK SC" w:cs="Lohit Devanagari"/>
+        <w:t>. São Paulo: Novatec Editora Ltda., 2018.</w:t>
+      </w:r>
+    </w:p>
+    <w:p>
+      <w:pPr>
+        <w:pStyle w:val="Normal"/>
+        <w:numPr>
+          <w:ilvl w:val="0"/>
+          <w:numId w:val="0"/>
+        </w:numPr>
+        <w:bidi w:val="0"/>
+        <w:ind w:left="1080" w:hanging="0"/>
+        <w:jc w:val="both"/>
+        <w:rPr>
+          <w:rFonts w:eastAsia="Noto Serif CJK SC" w:cs="Lohit Devanagari"/>
           <w:b w:val="false"/>
           <w:b w:val="false"/>
           <w:bCs w:val="false"/>
@@ -3456,12 +3265,8 @@
           <w:effect w:val="none"/>
           <w:lang w:val="pt-BR" w:eastAsia="zh-CN" w:bidi="hi-IN"/>
         </w:rPr>
-        <w:t xml:space="preserve">MCKINNEY, Wes. </w:t>
-      </w:r>
-      <w:bookmarkStart w:id="2" w:name="title"/>
-      <w:bookmarkStart w:id="3" w:name="productTitle"/>
-      <w:bookmarkEnd w:id="2"/>
-      <w:bookmarkEnd w:id="3"/>
+        <w:t xml:space="preserve">NEUMAM, </w:t>
+      </w:r>
       <w:r>
         <w:rPr>
           <w:rFonts w:eastAsia="Noto Serif CJK SC" w:cs="Lohit Devanagari"/>
@@ -3481,7 +3286,7 @@
           <w:effect w:val="none"/>
           <w:lang w:val="pt-BR" w:eastAsia="zh-CN" w:bidi="hi-IN"/>
         </w:rPr>
-        <w:t>Python Para Análise de Dados: Tratamento de Dados com Pandas, NumPy e Ipython</w:t>
+        <w:t>Camila. Em 36 anos, Brasil teve quase 20% de seu território queimado, diz levantamento</w:t>
       </w:r>
       <w:r>
         <w:rPr>
@@ -3502,21 +3307,21 @@
           <w:effect w:val="none"/>
           <w:lang w:val="pt-BR" w:eastAsia="zh-CN" w:bidi="hi-IN"/>
         </w:rPr>
-        <w:t>. São Paulo: Novatec Editora Ltda., 2018.</w:t>
-      </w:r>
-    </w:p>
-    <w:p>
-      <w:pPr>
-        <w:pStyle w:val="Normal"/>
-        <w:numPr>
-          <w:ilvl w:val="0"/>
-          <w:numId w:val="0"/>
-        </w:numPr>
-        <w:bidi w:val="0"/>
-        <w:ind w:left="1080" w:hanging="0"/>
-        <w:jc w:val="both"/>
-        <w:rPr>
-          <w:rFonts w:eastAsia="Noto Serif CJK SC" w:cs="Lohit Devanagari"/>
+        <w:t>. CNN Brasil, São Paulo, 03 de set. de 2020. Disponível em: https://www.cnnbrasil.com.br/nacional/em-36-anos-brasil-teve-quase-20-de-seu-territorio-queimado-diz-levantamento. Acesso em: 18 de mai. de 2021.</w:t>
+      </w:r>
+    </w:p>
+    <w:p>
+      <w:pPr>
+        <w:pStyle w:val="Normal"/>
+        <w:numPr>
+          <w:ilvl w:val="0"/>
+          <w:numId w:val="0"/>
+        </w:numPr>
+        <w:bidi w:val="0"/>
+        <w:ind w:left="1080" w:hanging="0"/>
+        <w:jc w:val="both"/>
+        <w:rPr>
+          <w:rFonts w:ascii="Liberation Serif" w:hAnsi="Liberation Serif" w:eastAsia="Noto Serif CJK SC" w:cs="Lohit Devanagari"/>
           <w:b w:val="false"/>
           <w:b w:val="false"/>
           <w:bCs w:val="false"/>
@@ -3568,8 +3373,16 @@
         <w:ind w:left="1080" w:hanging="0"/>
         <w:jc w:val="both"/>
         <w:rPr>
-          <w:sz w:val="24"/>
-          <w:szCs w:val="24"/>
+          <w:rFonts w:ascii="Liberation Serif" w:hAnsi="Liberation Serif"/>
+          <w:b w:val="false"/>
+          <w:b w:val="false"/>
+          <w:i w:val="false"/>
+          <w:i w:val="false"/>
+          <w:caps w:val="false"/>
+          <w:smallCaps w:val="false"/>
+          <w:color w:val="auto"/>
+          <w:spacing w:val="0"/>
+          <w:sz w:val="24"/>
         </w:rPr>
       </w:pPr>
       <w:r>
@@ -3591,7 +3404,7 @@
           <w:effect w:val="none"/>
           <w:lang w:val="pt-BR" w:eastAsia="zh-CN" w:bidi="hi-IN"/>
         </w:rPr>
-        <w:t xml:space="preserve">NEUMAM, </w:t>
+        <w:t xml:space="preserve">SBMFC - Sociedade Brasileira de Medicina de Família e Comunidade. </w:t>
       </w:r>
       <w:r>
         <w:rPr>
@@ -3612,7 +3425,7 @@
           <w:effect w:val="none"/>
           <w:lang w:val="pt-BR" w:eastAsia="zh-CN" w:bidi="hi-IN"/>
         </w:rPr>
-        <w:t>Camila. Em 36 anos, Brasil teve quase 20% de seu território queimado, diz levantamento</w:t>
+        <w:t>Queimadas e doenças respiratórias</w:t>
       </w:r>
       <w:r>
         <w:rPr>
@@ -3633,207 +3446,7 @@
           <w:effect w:val="none"/>
           <w:lang w:val="pt-BR" w:eastAsia="zh-CN" w:bidi="hi-IN"/>
         </w:rPr>
-        <w:t>. CNN Brasil, São Paulo, 03 de set. de 2020. Disponível em: https://www.cnnbrasil.com.br/nacional/em-36-anos-brasil-teve-quase-20-de-seu-territorio-queimado-diz-levantamento. Acesso em: 18 de mai. de 2021.</w:t>
-      </w:r>
-    </w:p>
-    <w:p>
-      <w:pPr>
-        <w:pStyle w:val="Normal"/>
-        <w:numPr>
-          <w:ilvl w:val="0"/>
-          <w:numId w:val="0"/>
-        </w:numPr>
-        <w:bidi w:val="0"/>
-        <w:ind w:left="1080" w:hanging="0"/>
-        <w:jc w:val="both"/>
-        <w:rPr>
-          <w:rFonts w:ascii="Liberation Serif" w:hAnsi="Liberation Serif" w:eastAsia="Noto Serif CJK SC" w:cs="Lohit Devanagari"/>
-          <w:b w:val="false"/>
-          <w:b w:val="false"/>
-          <w:bCs w:val="false"/>
-          <w:i w:val="false"/>
-          <w:i w:val="false"/>
-          <w:caps w:val="false"/>
-          <w:smallCaps w:val="false"/>
-          <w:strike w:val="false"/>
-          <w:dstrike w:val="false"/>
-          <w:color w:val="auto"/>
-          <w:spacing w:val="0"/>
-          <w:kern w:val="2"/>
-          <w:sz w:val="24"/>
-          <w:szCs w:val="24"/>
-          <w:u w:val="none"/>
-          <w:effect w:val="none"/>
-          <w:lang w:val="pt-BR" w:eastAsia="zh-CN" w:bidi="hi-IN"/>
-        </w:rPr>
-      </w:pPr>
-      <w:r>
-        <w:rPr>
-          <w:rFonts w:eastAsia="Noto Serif CJK SC" w:cs="Lohit Devanagari"/>
-          <w:b w:val="false"/>
-          <w:bCs w:val="false"/>
-          <w:i w:val="false"/>
-          <w:caps w:val="false"/>
-          <w:smallCaps w:val="false"/>
-          <w:strike w:val="false"/>
-          <w:dstrike w:val="false"/>
-          <w:color w:val="auto"/>
-          <w:spacing w:val="0"/>
-          <w:kern w:val="2"/>
-          <w:sz w:val="24"/>
-          <w:szCs w:val="24"/>
-          <w:u w:val="none"/>
-          <w:effect w:val="none"/>
-          <w:lang w:val="pt-BR" w:eastAsia="zh-CN" w:bidi="hi-IN"/>
-        </w:rPr>
-      </w:r>
-    </w:p>
-    <w:p>
-      <w:pPr>
-        <w:pStyle w:val="Normal"/>
-        <w:numPr>
-          <w:ilvl w:val="0"/>
-          <w:numId w:val="0"/>
-        </w:numPr>
-        <w:bidi w:val="0"/>
-        <w:ind w:left="1080" w:hanging="0"/>
-        <w:jc w:val="both"/>
-        <w:rPr>
-          <w:rFonts w:ascii="Liberation Serif" w:hAnsi="Liberation Serif"/>
-          <w:b w:val="false"/>
-          <w:i w:val="false"/>
-          <w:caps w:val="false"/>
-          <w:smallCaps w:val="false"/>
-          <w:color w:val="auto"/>
-          <w:spacing w:val="0"/>
-          <w:sz w:val="24"/>
-        </w:rPr>
-      </w:pPr>
-      <w:r>
-        <w:rPr>
-          <w:rFonts w:eastAsia="Noto Serif CJK SC" w:cs="Lohit Devanagari"/>
-          <w:b w:val="false"/>
-          <w:bCs w:val="false"/>
-          <w:i w:val="false"/>
-          <w:caps w:val="false"/>
-          <w:smallCaps w:val="false"/>
-          <w:strike w:val="false"/>
-          <w:dstrike w:val="false"/>
-          <w:color w:val="auto"/>
-          <w:spacing w:val="0"/>
-          <w:kern w:val="2"/>
-          <w:sz w:val="24"/>
-          <w:szCs w:val="24"/>
-          <w:u w:val="none"/>
-          <w:effect w:val="none"/>
-          <w:lang w:val="pt-BR" w:eastAsia="zh-CN" w:bidi="hi-IN"/>
-        </w:rPr>
-        <w:t xml:space="preserve">SBMFC - Sociedade Brasileira de Medicina de Família e Comunidade. </w:t>
-      </w:r>
-      <w:r>
-        <w:rPr>
-          <w:rFonts w:eastAsia="Noto Serif CJK SC" w:cs="Lohit Devanagari"/>
-          <w:b/>
-          <w:bCs/>
-          <w:i w:val="false"/>
-          <w:caps w:val="false"/>
-          <w:smallCaps w:val="false"/>
-          <w:strike w:val="false"/>
-          <w:dstrike w:val="false"/>
-          <w:color w:val="auto"/>
-          <w:spacing w:val="0"/>
-          <w:kern w:val="2"/>
-          <w:sz w:val="24"/>
-          <w:szCs w:val="24"/>
-          <w:u w:val="none"/>
-          <w:effect w:val="none"/>
-          <w:lang w:val="pt-BR" w:eastAsia="zh-CN" w:bidi="hi-IN"/>
-        </w:rPr>
-        <w:t>Queimadas e doenças respiratórias</w:t>
-      </w:r>
-      <w:r>
-        <w:rPr>
-          <w:rFonts w:eastAsia="Noto Serif CJK SC" w:cs="Lohit Devanagari"/>
-          <w:b w:val="false"/>
-          <w:bCs w:val="false"/>
-          <w:i w:val="false"/>
-          <w:caps w:val="false"/>
-          <w:smallCaps w:val="false"/>
-          <w:strike w:val="false"/>
-          <w:dstrike w:val="false"/>
-          <w:color w:val="auto"/>
-          <w:spacing w:val="0"/>
-          <w:kern w:val="2"/>
-          <w:sz w:val="24"/>
-          <w:szCs w:val="24"/>
-          <w:u w:val="none"/>
-          <w:effect w:val="none"/>
-          <w:lang w:val="pt-BR" w:eastAsia="zh-CN" w:bidi="hi-IN"/>
-        </w:rPr>
-        <w:t xml:space="preserve">. </w:t>
-      </w:r>
-      <w:r>
-        <w:rPr>
-          <w:rFonts w:eastAsia="Noto Serif CJK SC" w:cs="Lohit Devanagari"/>
-          <w:b w:val="false"/>
-          <w:bCs w:val="false"/>
-          <w:i w:val="false"/>
-          <w:caps w:val="false"/>
-          <w:smallCaps w:val="false"/>
-          <w:strike w:val="false"/>
-          <w:dstrike w:val="false"/>
-          <w:color w:val="auto"/>
-          <w:spacing w:val="0"/>
-          <w:kern w:val="2"/>
-          <w:sz w:val="24"/>
-          <w:szCs w:val="24"/>
-          <w:u w:val="none"/>
-          <w:effect w:val="none"/>
-          <w:lang w:val="pt-BR" w:eastAsia="zh-CN" w:bidi="hi-IN"/>
-        </w:rPr>
-        <w:t>SBMFC, Rio de Janeiro, 10 de set. de 2020.</w:t>
-      </w:r>
-      <w:r>
-        <w:rPr>
-          <w:rFonts w:eastAsia="Noto Serif CJK SC" w:cs="Lohit Devanagari"/>
-          <w:b w:val="false"/>
-          <w:bCs w:val="false"/>
-          <w:i w:val="false"/>
-          <w:caps w:val="false"/>
-          <w:smallCaps w:val="false"/>
-          <w:strike w:val="false"/>
-          <w:dstrike w:val="false"/>
-          <w:color w:val="auto"/>
-          <w:spacing w:val="0"/>
-          <w:kern w:val="2"/>
-          <w:sz w:val="24"/>
-          <w:szCs w:val="24"/>
-          <w:u w:val="none"/>
-          <w:effect w:val="none"/>
-          <w:lang w:val="pt-BR" w:eastAsia="zh-CN" w:bidi="hi-IN"/>
-        </w:rPr>
-        <w:t xml:space="preserve"> </w:t>
-      </w:r>
-      <w:r>
-        <w:rPr>
-          <w:rFonts w:eastAsia="Noto Serif CJK SC" w:cs="Lohit Devanagari"/>
-          <w:b w:val="false"/>
-          <w:bCs w:val="false"/>
-          <w:i w:val="false"/>
-          <w:caps w:val="false"/>
-          <w:smallCaps w:val="false"/>
-          <w:strike w:val="false"/>
-          <w:dstrike w:val="false"/>
-          <w:color w:val="auto"/>
-          <w:spacing w:val="0"/>
-          <w:kern w:val="2"/>
-          <w:sz w:val="24"/>
-          <w:szCs w:val="24"/>
-          <w:u w:val="none"/>
-          <w:effect w:val="none"/>
-          <w:lang w:val="pt-BR" w:eastAsia="zh-CN" w:bidi="hi-IN"/>
-        </w:rPr>
-        <w:t>Disponível em: https://www.sbmfc.org.br/noticias/queimadas-e-doencas-respiratorias. Acesso em: 18 de mai. de 2021.</w:t>
+        <w:t>. SBMFC, Rio de Janeiro, 10 de set. de 2020. Disponível em: https://www.sbmfc.org.br/noticias/queimadas-e-doencas-respiratorias. Acesso em: 18 de mai. de 2021.</w:t>
       </w:r>
     </w:p>
     <w:p>
@@ -3985,7 +3598,6 @@
   <w:abstractNum w:abstractNumId="1">
     <w:lvl w:ilvl="0">
       <w:start w:val="1"/>
-      <w:pStyle w:val="Heading1"/>
       <w:numFmt w:val="none"/>
       <w:suff w:val="nothing"/>
       <w:lvlText w:val=""/>
@@ -3996,6 +3608,7 @@
         </w:tabs>
         <w:ind w:left="0" w:hanging="0"/>
       </w:pPr>
+      <w:rPr/>
     </w:lvl>
     <w:lvl w:ilvl="1">
       <w:start w:val="1"/>
@@ -4009,6 +3622,7 @@
         </w:tabs>
         <w:ind w:left="0" w:hanging="0"/>
       </w:pPr>
+      <w:rPr/>
     </w:lvl>
     <w:lvl w:ilvl="2">
       <w:start w:val="1"/>
@@ -4022,6 +3636,7 @@
         </w:tabs>
         <w:ind w:left="0" w:hanging="0"/>
       </w:pPr>
+      <w:rPr/>
     </w:lvl>
     <w:lvl w:ilvl="3">
       <w:start w:val="1"/>
@@ -4035,6 +3650,7 @@
         </w:tabs>
         <w:ind w:left="0" w:hanging="0"/>
       </w:pPr>
+      <w:rPr/>
     </w:lvl>
     <w:lvl w:ilvl="4">
       <w:start w:val="1"/>
@@ -4048,6 +3664,7 @@
         </w:tabs>
         <w:ind w:left="0" w:hanging="0"/>
       </w:pPr>
+      <w:rPr/>
     </w:lvl>
     <w:lvl w:ilvl="5">
       <w:start w:val="1"/>
@@ -4061,6 +3678,7 @@
         </w:tabs>
         <w:ind w:left="0" w:hanging="0"/>
       </w:pPr>
+      <w:rPr/>
     </w:lvl>
     <w:lvl w:ilvl="6">
       <w:start w:val="1"/>
@@ -4074,6 +3692,7 @@
         </w:tabs>
         <w:ind w:left="0" w:hanging="0"/>
       </w:pPr>
+      <w:rPr/>
     </w:lvl>
     <w:lvl w:ilvl="7">
       <w:start w:val="1"/>
@@ -4087,6 +3706,7 @@
         </w:tabs>
         <w:ind w:left="0" w:hanging="0"/>
       </w:pPr>
+      <w:rPr/>
     </w:lvl>
     <w:lvl w:ilvl="8">
       <w:start w:val="1"/>
@@ -4100,6 +3720,7 @@
         </w:tabs>
         <w:ind w:left="0" w:hanging="0"/>
       </w:pPr>
+      <w:rPr/>
     </w:lvl>
   </w:abstractNum>
   <w:abstractNum w:abstractNumId="2">
@@ -4114,6 +3735,7 @@
         </w:tabs>
         <w:ind w:left="720" w:hanging="360"/>
       </w:pPr>
+      <w:rPr/>
     </w:lvl>
     <w:lvl w:ilvl="1">
       <w:start w:val="1"/>
@@ -4126,6 +3748,7 @@
         </w:tabs>
         <w:ind w:left="1080" w:hanging="360"/>
       </w:pPr>
+      <w:rPr/>
     </w:lvl>
     <w:lvl w:ilvl="2">
       <w:start w:val="1"/>
@@ -4138,6 +3761,7 @@
         </w:tabs>
         <w:ind w:left="1440" w:hanging="360"/>
       </w:pPr>
+      <w:rPr/>
     </w:lvl>
     <w:lvl w:ilvl="3">
       <w:start w:val="1"/>
@@ -4150,6 +3774,7 @@
         </w:tabs>
         <w:ind w:left="1800" w:hanging="360"/>
       </w:pPr>
+      <w:rPr/>
     </w:lvl>
     <w:lvl w:ilvl="4">
       <w:start w:val="1"/>
@@ -4162,6 +3787,7 @@
         </w:tabs>
         <w:ind w:left="2160" w:hanging="360"/>
       </w:pPr>
+      <w:rPr/>
     </w:lvl>
     <w:lvl w:ilvl="5">
       <w:start w:val="1"/>
@@ -4174,6 +3800,7 @@
         </w:tabs>
         <w:ind w:left="2520" w:hanging="360"/>
       </w:pPr>
+      <w:rPr/>
     </w:lvl>
     <w:lvl w:ilvl="6">
       <w:start w:val="1"/>
@@ -4186,6 +3813,7 @@
         </w:tabs>
         <w:ind w:left="2880" w:hanging="360"/>
       </w:pPr>
+      <w:rPr/>
     </w:lvl>
     <w:lvl w:ilvl="7">
       <w:start w:val="1"/>
@@ -4198,6 +3826,7 @@
         </w:tabs>
         <w:ind w:left="3240" w:hanging="360"/>
       </w:pPr>
+      <w:rPr/>
     </w:lvl>
     <w:lvl w:ilvl="8">
       <w:start w:val="1"/>
@@ -4210,6 +3839,7 @@
         </w:tabs>
         <w:ind w:left="3600" w:hanging="360"/>
       </w:pPr>
+      <w:rPr/>
     </w:lvl>
   </w:abstractNum>
   <w:abstractNum w:abstractNumId="3">
@@ -4358,6 +3988,125 @@
       </w:rPr>
     </w:lvl>
   </w:abstractNum>
+  <w:abstractNum w:abstractNumId="4">
+    <w:lvl w:ilvl="0">
+      <w:start w:val="1"/>
+      <w:numFmt w:val="none"/>
+      <w:suff w:val="nothing"/>
+      <w:lvlText w:val=""/>
+      <w:lvlJc w:val="left"/>
+      <w:pPr>
+        <w:tabs>
+          <w:tab w:val="num" w:pos="0"/>
+        </w:tabs>
+        <w:ind w:left="0" w:hanging="0"/>
+      </w:pPr>
+    </w:lvl>
+    <w:lvl w:ilvl="1">
+      <w:start w:val="1"/>
+      <w:numFmt w:val="none"/>
+      <w:suff w:val="nothing"/>
+      <w:lvlText w:val=""/>
+      <w:lvlJc w:val="left"/>
+      <w:pPr>
+        <w:tabs>
+          <w:tab w:val="num" w:pos="0"/>
+        </w:tabs>
+        <w:ind w:left="0" w:hanging="0"/>
+      </w:pPr>
+    </w:lvl>
+    <w:lvl w:ilvl="2">
+      <w:start w:val="1"/>
+      <w:numFmt w:val="none"/>
+      <w:suff w:val="nothing"/>
+      <w:lvlText w:val=""/>
+      <w:lvlJc w:val="left"/>
+      <w:pPr>
+        <w:tabs>
+          <w:tab w:val="num" w:pos="0"/>
+        </w:tabs>
+        <w:ind w:left="0" w:hanging="0"/>
+      </w:pPr>
+    </w:lvl>
+    <w:lvl w:ilvl="3">
+      <w:start w:val="1"/>
+      <w:numFmt w:val="none"/>
+      <w:suff w:val="nothing"/>
+      <w:lvlText w:val=""/>
+      <w:lvlJc w:val="left"/>
+      <w:pPr>
+        <w:tabs>
+          <w:tab w:val="num" w:pos="0"/>
+        </w:tabs>
+        <w:ind w:left="0" w:hanging="0"/>
+      </w:pPr>
+    </w:lvl>
+    <w:lvl w:ilvl="4">
+      <w:start w:val="1"/>
+      <w:numFmt w:val="none"/>
+      <w:suff w:val="nothing"/>
+      <w:lvlText w:val=""/>
+      <w:lvlJc w:val="left"/>
+      <w:pPr>
+        <w:tabs>
+          <w:tab w:val="num" w:pos="0"/>
+        </w:tabs>
+        <w:ind w:left="0" w:hanging="0"/>
+      </w:pPr>
+    </w:lvl>
+    <w:lvl w:ilvl="5">
+      <w:start w:val="1"/>
+      <w:numFmt w:val="none"/>
+      <w:suff w:val="nothing"/>
+      <w:lvlText w:val=""/>
+      <w:lvlJc w:val="left"/>
+      <w:pPr>
+        <w:tabs>
+          <w:tab w:val="num" w:pos="0"/>
+        </w:tabs>
+        <w:ind w:left="0" w:hanging="0"/>
+      </w:pPr>
+    </w:lvl>
+    <w:lvl w:ilvl="6">
+      <w:start w:val="1"/>
+      <w:numFmt w:val="none"/>
+      <w:suff w:val="nothing"/>
+      <w:lvlText w:val=""/>
+      <w:lvlJc w:val="left"/>
+      <w:pPr>
+        <w:tabs>
+          <w:tab w:val="num" w:pos="0"/>
+        </w:tabs>
+        <w:ind w:left="0" w:hanging="0"/>
+      </w:pPr>
+    </w:lvl>
+    <w:lvl w:ilvl="7">
+      <w:start w:val="1"/>
+      <w:numFmt w:val="none"/>
+      <w:suff w:val="nothing"/>
+      <w:lvlText w:val=""/>
+      <w:lvlJc w:val="left"/>
+      <w:pPr>
+        <w:tabs>
+          <w:tab w:val="num" w:pos="0"/>
+        </w:tabs>
+        <w:ind w:left="0" w:hanging="0"/>
+      </w:pPr>
+    </w:lvl>
+    <w:lvl w:ilvl="8">
+      <w:start w:val="1"/>
+      <w:numFmt w:val="none"/>
+      <w:suff w:val="nothing"/>
+      <w:lvlText w:val=""/>
+      <w:lvlJc w:val="left"/>
+      <w:pPr>
+        <w:tabs>
+          <w:tab w:val="num" w:pos="0"/>
+        </w:tabs>
+        <w:ind w:left="0" w:hanging="0"/>
+      </w:pPr>
+    </w:lvl>
+  </w:abstractNum>
   <w:num w:numId="1">
     <w:abstractNumId w:val="1"/>
   </w:num>
@@ -4366,6 +4115,9 @@
   </w:num>
   <w:num w:numId="3">
     <w:abstractNumId w:val="3"/>
+  </w:num>
+  <w:num w:numId="4">
+    <w:abstractNumId w:val="4"/>
   </w:num>
 </w:numbering>
 </file>
@@ -4394,7 +4146,7 @@
     <w:pPr>
       <w:widowControl/>
       <w:suppressAutoHyphens w:val="true"/>
-      <w:overflowPunct w:val="true"/>
+      <w:overflowPunct w:val="false"/>
       <w:bidi w:val="0"/>
       <w:spacing w:before="0" w:after="0"/>
       <w:jc w:val="left"/>

</xml_diff>